<commit_message>
adicionado o backend basico
</commit_message>
<xml_diff>
--- a/doc/Anotações.docx
+++ b/doc/Anotações.docx
@@ -38,123 +38,475 @@
       <w:r>
         <w:t>”</w:t>
       </w:r>
+    </w:p>
+    <w:p>
+      <w:pPr>
+        <w:pStyle w:val="Subttulo"/>
+      </w:pPr>
+      <w:r>
+        <w:t xml:space="preserve">Referencias para </w:t>
+      </w:r>
+      <w:proofErr w:type="spellStart"/>
+      <w:r>
+        <w:t>webpack</w:t>
+      </w:r>
+      <w:proofErr w:type="spellEnd"/>
+    </w:p>
+    <w:p>
+      <w:pPr>
+        <w:pStyle w:val="PargrafodaLista"/>
+      </w:pPr>
+      <w:proofErr w:type="spellStart"/>
+      <w:r>
+        <w:t>Webpack</w:t>
+      </w:r>
+      <w:proofErr w:type="spellEnd"/>
+      <w:r>
+        <w:t xml:space="preserve"> 4,43</w:t>
+      </w:r>
+    </w:p>
+    <w:p>
+      <w:pPr>
+        <w:pStyle w:val="PargrafodaLista"/>
+      </w:pPr>
+      <w:proofErr w:type="spellStart"/>
+      <w:r>
+        <w:t>Webpack</w:t>
+      </w:r>
+      <w:proofErr w:type="spellEnd"/>
+      <w:r>
+        <w:t xml:space="preserve"> </w:t>
+      </w:r>
+      <w:proofErr w:type="spellStart"/>
+      <w:r>
+        <w:t>cli</w:t>
+      </w:r>
+      <w:proofErr w:type="spellEnd"/>
+      <w:r>
+        <w:t xml:space="preserve"> 3,3,11</w:t>
+      </w:r>
+    </w:p>
+    <w:p>
+      <w:pPr>
+        <w:pStyle w:val="PargrafodaLista"/>
+      </w:pPr>
+      <w:proofErr w:type="spellStart"/>
+      <w:r>
+        <w:t>Webpack</w:t>
+      </w:r>
+      <w:proofErr w:type="spellEnd"/>
+      <w:r>
+        <w:t xml:space="preserve"> </w:t>
+      </w:r>
+      <w:proofErr w:type="spellStart"/>
+      <w:r>
+        <w:t>dev</w:t>
+      </w:r>
+      <w:proofErr w:type="spellEnd"/>
+      <w:r>
+        <w:t xml:space="preserve"> server 3,3,0</w:t>
+      </w:r>
+    </w:p>
+    <w:p>
+      <w:pPr>
+        <w:pStyle w:val="Subttulo"/>
+      </w:pPr>
+      <w:r>
+        <w:t xml:space="preserve">Uso de </w:t>
+      </w:r>
+      <w:proofErr w:type="spellStart"/>
+      <w:r>
+        <w:t>referencias</w:t>
+      </w:r>
+      <w:proofErr w:type="spellEnd"/>
+      <w:r>
+        <w:t xml:space="preserve"> </w:t>
+      </w:r>
+      <w:r>
+        <w:t>babel</w:t>
+      </w:r>
+    </w:p>
+    <w:p>
+      <w:pPr>
+        <w:rPr>
+          <w:lang w:eastAsia="pt-BR"/>
+        </w:rPr>
+      </w:pPr>
+      <w:r>
+        <w:rPr>
+          <w:lang w:eastAsia="pt-BR"/>
+        </w:rPr>
+        <w:t>“</w:t>
+      </w:r>
+      <w:proofErr w:type="spellStart"/>
+      <w:proofErr w:type="gramStart"/>
+      <w:r>
+        <w:rPr>
+          <w:lang w:eastAsia="pt-BR"/>
+        </w:rPr>
+        <w:t>npm</w:t>
+      </w:r>
+      <w:proofErr w:type="spellEnd"/>
+      <w:proofErr w:type="gramEnd"/>
+      <w:r>
+        <w:rPr>
+          <w:lang w:eastAsia="pt-BR"/>
+        </w:rPr>
+        <w:t xml:space="preserve"> i @babel/core babel-</w:t>
+      </w:r>
+      <w:proofErr w:type="spellStart"/>
+      <w:r>
+        <w:rPr>
+          <w:lang w:eastAsia="pt-BR"/>
+        </w:rPr>
+        <w:t>loader</w:t>
+      </w:r>
+      <w:proofErr w:type="spellEnd"/>
+      <w:r>
+        <w:rPr>
+          <w:lang w:eastAsia="pt-BR"/>
+        </w:rPr>
+        <w:t xml:space="preserve"> @babel/</w:t>
+      </w:r>
+      <w:proofErr w:type="spellStart"/>
+      <w:r>
+        <w:rPr>
+          <w:lang w:eastAsia="pt-BR"/>
+        </w:rPr>
+        <w:t>preset-env</w:t>
+      </w:r>
+      <w:proofErr w:type="spellEnd"/>
+      <w:r>
+        <w:rPr>
+          <w:lang w:eastAsia="pt-BR"/>
+        </w:rPr>
+        <w:t xml:space="preserve"> @babel/</w:t>
+      </w:r>
+      <w:proofErr w:type="spellStart"/>
+      <w:r>
+        <w:rPr>
+          <w:lang w:eastAsia="pt-BR"/>
+        </w:rPr>
+        <w:t>preset-react</w:t>
+      </w:r>
+      <w:proofErr w:type="spellEnd"/>
+      <w:r>
+        <w:rPr>
+          <w:lang w:eastAsia="pt-BR"/>
+        </w:rPr>
+        <w:t xml:space="preserve"> --</w:t>
+      </w:r>
+      <w:proofErr w:type="spellStart"/>
+      <w:r>
+        <w:rPr>
+          <w:lang w:eastAsia="pt-BR"/>
+        </w:rPr>
+        <w:t>save-dev</w:t>
+      </w:r>
+      <w:proofErr w:type="spellEnd"/>
+      <w:r>
+        <w:rPr>
+          <w:lang w:eastAsia="pt-BR"/>
+        </w:rPr>
+        <w:t>”</w:t>
+      </w:r>
+    </w:p>
+    <w:p>
+      <w:pPr>
+        <w:pStyle w:val="Subttulo"/>
+        <w:rPr>
+          <w:lang w:eastAsia="pt-BR"/>
+        </w:rPr>
+      </w:pPr>
+      <w:r>
+        <w:rPr>
+          <w:lang w:eastAsia="pt-BR"/>
+        </w:rPr>
+        <w:t xml:space="preserve">Uso de </w:t>
+      </w:r>
+      <w:proofErr w:type="spellStart"/>
+      <w:r>
+        <w:rPr>
+          <w:lang w:eastAsia="pt-BR"/>
+        </w:rPr>
+        <w:t>referencias</w:t>
+      </w:r>
+      <w:proofErr w:type="spellEnd"/>
+      <w:r>
+        <w:rPr>
+          <w:lang w:eastAsia="pt-BR"/>
+        </w:rPr>
+        <w:t xml:space="preserve"> </w:t>
+      </w:r>
+      <w:proofErr w:type="spellStart"/>
+      <w:r>
+        <w:rPr>
+          <w:lang w:eastAsia="pt-BR"/>
+        </w:rPr>
+        <w:t>React</w:t>
+      </w:r>
+      <w:proofErr w:type="spellEnd"/>
+    </w:p>
+    <w:p>
+      <w:pPr>
+        <w:rPr>
+          <w:lang w:eastAsia="pt-BR"/>
+        </w:rPr>
+      </w:pPr>
+      <w:r>
+        <w:rPr>
+          <w:lang w:eastAsia="pt-BR"/>
+        </w:rPr>
+        <w:t>“</w:t>
+      </w:r>
+      <w:proofErr w:type="spellStart"/>
+      <w:proofErr w:type="gramStart"/>
+      <w:r>
+        <w:rPr>
+          <w:lang w:eastAsia="pt-BR"/>
+        </w:rPr>
+        <w:t>npm</w:t>
+      </w:r>
+      <w:proofErr w:type="spellEnd"/>
+      <w:proofErr w:type="gramEnd"/>
+      <w:r>
+        <w:rPr>
+          <w:lang w:eastAsia="pt-BR"/>
+        </w:rPr>
+        <w:t xml:space="preserve"> i </w:t>
+      </w:r>
+      <w:r>
+        <w:rPr>
+          <w:lang w:eastAsia="pt-BR"/>
+        </w:rPr>
+        <w:t xml:space="preserve">–D </w:t>
+      </w:r>
+      <w:proofErr w:type="spellStart"/>
+      <w:r>
+        <w:rPr>
+          <w:lang w:eastAsia="pt-BR"/>
+        </w:rPr>
+        <w:t>react</w:t>
+      </w:r>
+      <w:proofErr w:type="spellEnd"/>
+      <w:r>
+        <w:rPr>
+          <w:lang w:eastAsia="pt-BR"/>
+        </w:rPr>
+        <w:t xml:space="preserve"> </w:t>
+      </w:r>
+      <w:proofErr w:type="spellStart"/>
+      <w:r>
+        <w:rPr>
+          <w:lang w:eastAsia="pt-BR"/>
+        </w:rPr>
+        <w:t>react</w:t>
+      </w:r>
+      <w:proofErr w:type="spellEnd"/>
+      <w:r>
+        <w:rPr>
+          <w:lang w:eastAsia="pt-BR"/>
+        </w:rPr>
+        <w:t>-dom”</w:t>
+      </w:r>
+    </w:p>
+    <w:p>
+      <w:pPr>
+        <w:pStyle w:val="Subttulo"/>
+        <w:rPr>
+          <w:lang w:eastAsia="pt-BR"/>
+        </w:rPr>
+      </w:pPr>
+      <w:r>
+        <w:rPr>
+          <w:lang w:eastAsia="pt-BR"/>
+        </w:rPr>
+        <w:t xml:space="preserve">Uso do </w:t>
+      </w:r>
+      <w:proofErr w:type="spellStart"/>
+      <w:r>
+        <w:rPr>
+          <w:lang w:eastAsia="pt-BR"/>
+        </w:rPr>
+        <w:t>Style</w:t>
+      </w:r>
+      <w:proofErr w:type="spellEnd"/>
+      <w:r>
+        <w:rPr>
+          <w:lang w:eastAsia="pt-BR"/>
+        </w:rPr>
+        <w:t xml:space="preserve"> </w:t>
+      </w:r>
+      <w:proofErr w:type="spellStart"/>
+      <w:r>
+        <w:rPr>
+          <w:lang w:eastAsia="pt-BR"/>
+        </w:rPr>
+        <w:t>Loader</w:t>
+      </w:r>
+      <w:proofErr w:type="spellEnd"/>
+      <w:r>
+        <w:rPr>
+          <w:lang w:eastAsia="pt-BR"/>
+        </w:rPr>
+        <w:t xml:space="preserve"> e </w:t>
+      </w:r>
+      <w:proofErr w:type="spellStart"/>
+      <w:r>
+        <w:rPr>
+          <w:lang w:eastAsia="pt-BR"/>
+        </w:rPr>
+        <w:t>Css</w:t>
+      </w:r>
+      <w:proofErr w:type="spellEnd"/>
+      <w:r>
+        <w:rPr>
+          <w:lang w:eastAsia="pt-BR"/>
+        </w:rPr>
+        <w:t xml:space="preserve"> </w:t>
+      </w:r>
+      <w:proofErr w:type="spellStart"/>
+      <w:r>
+        <w:rPr>
+          <w:lang w:eastAsia="pt-BR"/>
+        </w:rPr>
+        <w:t>Loader</w:t>
+      </w:r>
+      <w:proofErr w:type="spellEnd"/>
+      <w:r>
+        <w:rPr>
+          <w:lang w:eastAsia="pt-BR"/>
+        </w:rPr>
+        <w:t xml:space="preserve"> e </w:t>
+      </w:r>
+      <w:proofErr w:type="spellStart"/>
+      <w:r>
+        <w:rPr>
+          <w:lang w:eastAsia="pt-BR"/>
+        </w:rPr>
+        <w:t>Scss</w:t>
+      </w:r>
+      <w:proofErr w:type="spellEnd"/>
+      <w:r>
+        <w:rPr>
+          <w:lang w:eastAsia="pt-BR"/>
+        </w:rPr>
+        <w:t xml:space="preserve"> </w:t>
+      </w:r>
+      <w:proofErr w:type="spellStart"/>
+      <w:r>
+        <w:rPr>
+          <w:lang w:eastAsia="pt-BR"/>
+        </w:rPr>
+        <w:t>loader</w:t>
+      </w:r>
+      <w:proofErr w:type="spellEnd"/>
+      <w:r>
+        <w:rPr>
+          <w:lang w:eastAsia="pt-BR"/>
+        </w:rPr>
+        <w:t xml:space="preserve"> e node </w:t>
+      </w:r>
+      <w:proofErr w:type="spellStart"/>
+      <w:r>
+        <w:rPr>
+          <w:lang w:eastAsia="pt-BR"/>
+        </w:rPr>
+        <w:t>Sass</w:t>
+      </w:r>
+      <w:proofErr w:type="spellEnd"/>
+      <w:r>
+        <w:rPr>
+          <w:lang w:eastAsia="pt-BR"/>
+        </w:rPr>
+        <w:t xml:space="preserve"> e file-loader</w:t>
+      </w:r>
       <w:bookmarkStart w:id="0" w:name="_GoBack"/>
       <w:bookmarkEnd w:id="0"/>
     </w:p>
     <w:p>
       <w:pPr>
-        <w:pStyle w:val="Subttulo"/>
-      </w:pPr>
-      <w:r>
-        <w:t xml:space="preserve">Referencias para </w:t>
-      </w:r>
-      <w:proofErr w:type="spellStart"/>
-      <w:r>
-        <w:t>webpack</w:t>
-      </w:r>
-      <w:proofErr w:type="spellEnd"/>
-    </w:p>
-    <w:p>
-      <w:pPr>
-        <w:pStyle w:val="PargrafodaLista"/>
-      </w:pPr>
-      <w:proofErr w:type="spellStart"/>
-      <w:r>
-        <w:t>Webpack</w:t>
-      </w:r>
-      <w:proofErr w:type="spellEnd"/>
-      <w:r>
-        <w:t xml:space="preserve"> 4,43</w:t>
-      </w:r>
-    </w:p>
-    <w:p>
-      <w:pPr>
-        <w:pStyle w:val="PargrafodaLista"/>
-      </w:pPr>
-      <w:proofErr w:type="spellStart"/>
-      <w:r>
-        <w:t>Webpack</w:t>
-      </w:r>
-      <w:proofErr w:type="spellEnd"/>
-      <w:r>
+        <w:rPr>
+          <w:lang w:eastAsia="pt-BR"/>
+        </w:rPr>
+      </w:pPr>
+      <w:r>
+        <w:rPr>
+          <w:lang w:eastAsia="pt-BR"/>
+        </w:rPr>
+        <w:t>“</w:t>
+      </w:r>
+      <w:proofErr w:type="spellStart"/>
+      <w:proofErr w:type="gramStart"/>
+      <w:r>
+        <w:rPr>
+          <w:lang w:eastAsia="pt-BR"/>
+        </w:rPr>
+        <w:t>npm</w:t>
+      </w:r>
+      <w:proofErr w:type="spellEnd"/>
+      <w:proofErr w:type="gramEnd"/>
+      <w:r>
+        <w:rPr>
+          <w:lang w:eastAsia="pt-BR"/>
+        </w:rPr>
+        <w:t xml:space="preserve"> i –D </w:t>
+      </w:r>
+      <w:proofErr w:type="spellStart"/>
+      <w:r>
+        <w:rPr>
+          <w:lang w:eastAsia="pt-BR"/>
+        </w:rPr>
+        <w:t>style-loader</w:t>
+      </w:r>
+      <w:proofErr w:type="spellEnd"/>
+      <w:r>
+        <w:rPr>
+          <w:lang w:eastAsia="pt-BR"/>
+        </w:rPr>
         <w:t xml:space="preserve"> </w:t>
       </w:r>
       <w:proofErr w:type="spellStart"/>
       <w:r>
-        <w:t>cli</w:t>
-      </w:r>
-      <w:proofErr w:type="spellEnd"/>
-      <w:r>
-        <w:t xml:space="preserve"> 3,3,11</w:t>
-      </w:r>
-    </w:p>
-    <w:p>
-      <w:pPr>
-        <w:pStyle w:val="PargrafodaLista"/>
-      </w:pPr>
-      <w:proofErr w:type="spellStart"/>
-      <w:r>
-        <w:t>Webpack</w:t>
-      </w:r>
-      <w:proofErr w:type="spellEnd"/>
-      <w:r>
+        <w:rPr>
+          <w:lang w:eastAsia="pt-BR"/>
+        </w:rPr>
+        <w:t>css-loader</w:t>
+      </w:r>
+      <w:proofErr w:type="spellEnd"/>
+      <w:r>
+        <w:rPr>
+          <w:lang w:eastAsia="pt-BR"/>
+        </w:rPr>
         <w:t xml:space="preserve"> </w:t>
       </w:r>
       <w:proofErr w:type="spellStart"/>
       <w:r>
-        <w:t>dev</w:t>
-      </w:r>
-      <w:proofErr w:type="spellEnd"/>
-      <w:r>
-        <w:t xml:space="preserve"> server 3,3,0</w:t>
-      </w:r>
-    </w:p>
-    <w:p>
-      <w:pPr>
-        <w:pStyle w:val="Subttulo"/>
-      </w:pPr>
-      <w:r>
-        <w:t xml:space="preserve">Uso de </w:t>
-      </w:r>
-      <w:proofErr w:type="spellStart"/>
-      <w:r>
-        <w:t>referencias</w:t>
-      </w:r>
-      <w:proofErr w:type="spellEnd"/>
-      <w:r>
-        <w:t xml:space="preserve"> </w:t>
-      </w:r>
-      <w:r>
-        <w:t>babel</w:t>
-      </w:r>
-    </w:p>
-    <w:p>
-      <w:pPr>
-        <w:rPr>
-          <w:lang w:eastAsia="pt-BR"/>
-        </w:rPr>
-      </w:pPr>
-      <w:r>
-        <w:rPr>
-          <w:lang w:eastAsia="pt-BR"/>
-        </w:rPr>
-        <w:t>“</w:t>
-      </w:r>
-      <w:proofErr w:type="spellStart"/>
-      <w:proofErr w:type="gramStart"/>
-      <w:r>
-        <w:rPr>
-          <w:lang w:eastAsia="pt-BR"/>
-        </w:rPr>
-        <w:t>npm</w:t>
-      </w:r>
-      <w:proofErr w:type="spellEnd"/>
-      <w:proofErr w:type="gramEnd"/>
-      <w:r>
-        <w:rPr>
-          <w:lang w:eastAsia="pt-BR"/>
-        </w:rPr>
-        <w:t xml:space="preserve"> i @babel/core babel-</w:t>
+        <w:rPr>
+          <w:lang w:eastAsia="pt-BR"/>
+        </w:rPr>
+        <w:t>sass-loader</w:t>
+      </w:r>
+      <w:proofErr w:type="spellEnd"/>
+      <w:r>
+        <w:rPr>
+          <w:lang w:eastAsia="pt-BR"/>
+        </w:rPr>
+        <w:t xml:space="preserve">  node-</w:t>
+      </w:r>
+      <w:proofErr w:type="spellStart"/>
+      <w:r>
+        <w:rPr>
+          <w:lang w:eastAsia="pt-BR"/>
+        </w:rPr>
+        <w:t>sass</w:t>
+      </w:r>
+      <w:proofErr w:type="spellEnd"/>
+      <w:r>
+        <w:rPr>
+          <w:lang w:eastAsia="pt-BR"/>
+        </w:rPr>
+        <w:t xml:space="preserve"> file-</w:t>
       </w:r>
       <w:proofErr w:type="spellStart"/>
       <w:r>
@@ -162,338 +514,6 @@
           <w:lang w:eastAsia="pt-BR"/>
         </w:rPr>
         <w:t>loader</w:t>
-      </w:r>
-      <w:proofErr w:type="spellEnd"/>
-      <w:r>
-        <w:rPr>
-          <w:lang w:eastAsia="pt-BR"/>
-        </w:rPr>
-        <w:t xml:space="preserve"> @babel/</w:t>
-      </w:r>
-      <w:proofErr w:type="spellStart"/>
-      <w:r>
-        <w:rPr>
-          <w:lang w:eastAsia="pt-BR"/>
-        </w:rPr>
-        <w:t>preset-env</w:t>
-      </w:r>
-      <w:proofErr w:type="spellEnd"/>
-      <w:r>
-        <w:rPr>
-          <w:lang w:eastAsia="pt-BR"/>
-        </w:rPr>
-        <w:t xml:space="preserve"> @babel/</w:t>
-      </w:r>
-      <w:proofErr w:type="spellStart"/>
-      <w:r>
-        <w:rPr>
-          <w:lang w:eastAsia="pt-BR"/>
-        </w:rPr>
-        <w:t>preset-react</w:t>
-      </w:r>
-      <w:proofErr w:type="spellEnd"/>
-      <w:r>
-        <w:rPr>
-          <w:lang w:eastAsia="pt-BR"/>
-        </w:rPr>
-        <w:t xml:space="preserve"> --</w:t>
-      </w:r>
-      <w:proofErr w:type="spellStart"/>
-      <w:r>
-        <w:rPr>
-          <w:lang w:eastAsia="pt-BR"/>
-        </w:rPr>
-        <w:t>save-dev</w:t>
-      </w:r>
-      <w:proofErr w:type="spellEnd"/>
-      <w:r>
-        <w:rPr>
-          <w:lang w:eastAsia="pt-BR"/>
-        </w:rPr>
-        <w:t>”</w:t>
-      </w:r>
-    </w:p>
-    <w:p>
-      <w:pPr>
-        <w:pStyle w:val="Subttulo"/>
-        <w:rPr>
-          <w:lang w:eastAsia="pt-BR"/>
-        </w:rPr>
-      </w:pPr>
-      <w:r>
-        <w:rPr>
-          <w:lang w:eastAsia="pt-BR"/>
-        </w:rPr>
-        <w:t xml:space="preserve">Uso de </w:t>
-      </w:r>
-      <w:proofErr w:type="spellStart"/>
-      <w:r>
-        <w:rPr>
-          <w:lang w:eastAsia="pt-BR"/>
-        </w:rPr>
-        <w:t>referencias</w:t>
-      </w:r>
-      <w:proofErr w:type="spellEnd"/>
-      <w:r>
-        <w:rPr>
-          <w:lang w:eastAsia="pt-BR"/>
-        </w:rPr>
-        <w:t xml:space="preserve"> </w:t>
-      </w:r>
-      <w:proofErr w:type="spellStart"/>
-      <w:r>
-        <w:rPr>
-          <w:lang w:eastAsia="pt-BR"/>
-        </w:rPr>
-        <w:t>React</w:t>
-      </w:r>
-      <w:proofErr w:type="spellEnd"/>
-    </w:p>
-    <w:p>
-      <w:pPr>
-        <w:rPr>
-          <w:lang w:eastAsia="pt-BR"/>
-        </w:rPr>
-      </w:pPr>
-      <w:r>
-        <w:rPr>
-          <w:lang w:eastAsia="pt-BR"/>
-        </w:rPr>
-        <w:t>“</w:t>
-      </w:r>
-      <w:proofErr w:type="spellStart"/>
-      <w:proofErr w:type="gramStart"/>
-      <w:r>
-        <w:rPr>
-          <w:lang w:eastAsia="pt-BR"/>
-        </w:rPr>
-        <w:t>npm</w:t>
-      </w:r>
-      <w:proofErr w:type="spellEnd"/>
-      <w:proofErr w:type="gramEnd"/>
-      <w:r>
-        <w:rPr>
-          <w:lang w:eastAsia="pt-BR"/>
-        </w:rPr>
-        <w:t xml:space="preserve"> i </w:t>
-      </w:r>
-      <w:r>
-        <w:rPr>
-          <w:lang w:eastAsia="pt-BR"/>
-        </w:rPr>
-        <w:t xml:space="preserve">–D </w:t>
-      </w:r>
-      <w:proofErr w:type="spellStart"/>
-      <w:r>
-        <w:rPr>
-          <w:lang w:eastAsia="pt-BR"/>
-        </w:rPr>
-        <w:t>react</w:t>
-      </w:r>
-      <w:proofErr w:type="spellEnd"/>
-      <w:r>
-        <w:rPr>
-          <w:lang w:eastAsia="pt-BR"/>
-        </w:rPr>
-        <w:t xml:space="preserve"> </w:t>
-      </w:r>
-      <w:proofErr w:type="spellStart"/>
-      <w:r>
-        <w:rPr>
-          <w:lang w:eastAsia="pt-BR"/>
-        </w:rPr>
-        <w:t>react</w:t>
-      </w:r>
-      <w:proofErr w:type="spellEnd"/>
-      <w:r>
-        <w:rPr>
-          <w:lang w:eastAsia="pt-BR"/>
-        </w:rPr>
-        <w:t>-dom”</w:t>
-      </w:r>
-    </w:p>
-    <w:p>
-      <w:pPr>
-        <w:pStyle w:val="Subttulo"/>
-        <w:rPr>
-          <w:lang w:eastAsia="pt-BR"/>
-        </w:rPr>
-      </w:pPr>
-      <w:r>
-        <w:rPr>
-          <w:lang w:eastAsia="pt-BR"/>
-        </w:rPr>
-        <w:t xml:space="preserve">Uso do </w:t>
-      </w:r>
-      <w:proofErr w:type="spellStart"/>
-      <w:r>
-        <w:rPr>
-          <w:lang w:eastAsia="pt-BR"/>
-        </w:rPr>
-        <w:t>Style</w:t>
-      </w:r>
-      <w:proofErr w:type="spellEnd"/>
-      <w:r>
-        <w:rPr>
-          <w:lang w:eastAsia="pt-BR"/>
-        </w:rPr>
-        <w:t xml:space="preserve"> </w:t>
-      </w:r>
-      <w:proofErr w:type="spellStart"/>
-      <w:r>
-        <w:rPr>
-          <w:lang w:eastAsia="pt-BR"/>
-        </w:rPr>
-        <w:t>Loader</w:t>
-      </w:r>
-      <w:proofErr w:type="spellEnd"/>
-      <w:r>
-        <w:rPr>
-          <w:lang w:eastAsia="pt-BR"/>
-        </w:rPr>
-        <w:t xml:space="preserve"> e </w:t>
-      </w:r>
-      <w:proofErr w:type="spellStart"/>
-      <w:r>
-        <w:rPr>
-          <w:lang w:eastAsia="pt-BR"/>
-        </w:rPr>
-        <w:t>Css</w:t>
-      </w:r>
-      <w:proofErr w:type="spellEnd"/>
-      <w:r>
-        <w:rPr>
-          <w:lang w:eastAsia="pt-BR"/>
-        </w:rPr>
-        <w:t xml:space="preserve"> </w:t>
-      </w:r>
-      <w:proofErr w:type="spellStart"/>
-      <w:r>
-        <w:rPr>
-          <w:lang w:eastAsia="pt-BR"/>
-        </w:rPr>
-        <w:t>Loader</w:t>
-      </w:r>
-      <w:proofErr w:type="spellEnd"/>
-      <w:r>
-        <w:rPr>
-          <w:lang w:eastAsia="pt-BR"/>
-        </w:rPr>
-        <w:t xml:space="preserve"> e </w:t>
-      </w:r>
-      <w:proofErr w:type="spellStart"/>
-      <w:r>
-        <w:rPr>
-          <w:lang w:eastAsia="pt-BR"/>
-        </w:rPr>
-        <w:t>Scss</w:t>
-      </w:r>
-      <w:proofErr w:type="spellEnd"/>
-      <w:r>
-        <w:rPr>
-          <w:lang w:eastAsia="pt-BR"/>
-        </w:rPr>
-        <w:t xml:space="preserve"> </w:t>
-      </w:r>
-      <w:proofErr w:type="spellStart"/>
-      <w:r>
-        <w:rPr>
-          <w:lang w:eastAsia="pt-BR"/>
-        </w:rPr>
-        <w:t>loader</w:t>
-      </w:r>
-      <w:proofErr w:type="spellEnd"/>
-      <w:r>
-        <w:rPr>
-          <w:lang w:eastAsia="pt-BR"/>
-        </w:rPr>
-        <w:t xml:space="preserve"> e node </w:t>
-      </w:r>
-      <w:proofErr w:type="spellStart"/>
-      <w:r>
-        <w:rPr>
-          <w:lang w:eastAsia="pt-BR"/>
-        </w:rPr>
-        <w:t>Sass</w:t>
-      </w:r>
-      <w:proofErr w:type="spellEnd"/>
-    </w:p>
-    <w:p>
-      <w:pPr>
-        <w:rPr>
-          <w:lang w:eastAsia="pt-BR"/>
-        </w:rPr>
-      </w:pPr>
-      <w:r>
-        <w:rPr>
-          <w:lang w:eastAsia="pt-BR"/>
-        </w:rPr>
-        <w:t>“</w:t>
-      </w:r>
-      <w:proofErr w:type="spellStart"/>
-      <w:proofErr w:type="gramStart"/>
-      <w:r>
-        <w:rPr>
-          <w:lang w:eastAsia="pt-BR"/>
-        </w:rPr>
-        <w:t>npm</w:t>
-      </w:r>
-      <w:proofErr w:type="spellEnd"/>
-      <w:proofErr w:type="gramEnd"/>
-      <w:r>
-        <w:rPr>
-          <w:lang w:eastAsia="pt-BR"/>
-        </w:rPr>
-        <w:t xml:space="preserve"> i –D </w:t>
-      </w:r>
-      <w:proofErr w:type="spellStart"/>
-      <w:r>
-        <w:rPr>
-          <w:lang w:eastAsia="pt-BR"/>
-        </w:rPr>
-        <w:t>style-loader</w:t>
-      </w:r>
-      <w:proofErr w:type="spellEnd"/>
-      <w:r>
-        <w:rPr>
-          <w:lang w:eastAsia="pt-BR"/>
-        </w:rPr>
-        <w:t xml:space="preserve"> </w:t>
-      </w:r>
-      <w:proofErr w:type="spellStart"/>
-      <w:r>
-        <w:rPr>
-          <w:lang w:eastAsia="pt-BR"/>
-        </w:rPr>
-        <w:t>css-loader</w:t>
-      </w:r>
-      <w:proofErr w:type="spellEnd"/>
-      <w:r>
-        <w:rPr>
-          <w:lang w:eastAsia="pt-BR"/>
-        </w:rPr>
-        <w:t xml:space="preserve"> </w:t>
-      </w:r>
-      <w:proofErr w:type="spellStart"/>
-      <w:r>
-        <w:rPr>
-          <w:lang w:eastAsia="pt-BR"/>
-        </w:rPr>
-        <w:t>sass-loader</w:t>
-      </w:r>
-      <w:proofErr w:type="spellEnd"/>
-      <w:r>
-        <w:rPr>
-          <w:lang w:eastAsia="pt-BR"/>
-        </w:rPr>
-        <w:t xml:space="preserve"> e node-</w:t>
-      </w:r>
-      <w:proofErr w:type="spellStart"/>
-      <w:r>
-        <w:rPr>
-          <w:lang w:eastAsia="pt-BR"/>
-        </w:rPr>
-        <w:t>sass</w:t>
       </w:r>
       <w:proofErr w:type="spellEnd"/>
       <w:r>
@@ -1550,7 +1570,7 @@
 </file>
 
 <file path=customXml/itemProps1.xml><?xml version="1.0" encoding="utf-8"?>
-<ds:datastoreItem xmlns:ds="http://schemas.openxmlformats.org/officeDocument/2006/customXml" ds:itemID="{9DAE6132-C00D-4FDA-B25D-31A5B06F73F7}">
+<ds:datastoreItem xmlns:ds="http://schemas.openxmlformats.org/officeDocument/2006/customXml" ds:itemID="{8D5C4636-D2A5-4A18-9942-61BF322B7A5B}">
   <ds:schemaRefs>
     <ds:schemaRef ds:uri="http://schemas.openxmlformats.org/officeDocument/2006/bibliography"/>
   </ds:schemaRefs>

</xml_diff>